<commit_message>
Add create docs laba2 and update laba1. And laba2 project create
</commit_message>
<xml_diff>
--- a/Reports/Сенів_Лаб_1.docx
+++ b/Reports/Сенів_Лаб_1.docx
@@ -1765,7 +1765,215 @@
           <w:szCs w:val="28"/>
           <w:lang w:val="uk-UA"/>
         </w:rPr>
-        <w:t>Сторінка index.html. На даній сторінці я навчився користуватися гіперпосиланнями і тегом &lt;a&gt;, а також тегами заголовків.</w:t>
+        <w:t xml:space="preserve">Папка </w:t>
+      </w:r>
+      <w:r>
+        <w:rPr>
+          <w:rFonts w:ascii="Times New Roman" w:hAnsi="Times New Roman" w:cs="Times New Roman"/>
+          <w:sz w:val="28"/>
+          <w:szCs w:val="28"/>
+          <w:lang w:val="en-US"/>
+        </w:rPr>
+        <w:t>shared</w:t>
+      </w:r>
+      <w:r>
+        <w:rPr>
+          <w:rFonts w:ascii="Times New Roman" w:hAnsi="Times New Roman" w:cs="Times New Roman"/>
+          <w:sz w:val="28"/>
+          <w:szCs w:val="28"/>
+          <w:lang w:val="uk-UA"/>
+        </w:rPr>
+        <w:t>.</w:t>
+      </w:r>
+      <w:r>
+        <w:rPr>
+          <w:rFonts w:ascii="Times New Roman" w:hAnsi="Times New Roman" w:cs="Times New Roman"/>
+          <w:sz w:val="28"/>
+          <w:szCs w:val="28"/>
+        </w:rPr>
+        <w:t xml:space="preserve"> </w:t>
+      </w:r>
+      <w:r>
+        <w:rPr>
+          <w:rFonts w:ascii="Times New Roman" w:hAnsi="Times New Roman" w:cs="Times New Roman"/>
+          <w:sz w:val="28"/>
+          <w:szCs w:val="28"/>
+          <w:lang w:val="uk-UA"/>
+        </w:rPr>
+        <w:t xml:space="preserve">Тут створено файл </w:t>
+      </w:r>
+      <w:r>
+        <w:rPr>
+          <w:rFonts w:ascii="Times New Roman" w:hAnsi="Times New Roman" w:cs="Times New Roman"/>
+          <w:sz w:val="28"/>
+          <w:szCs w:val="28"/>
+          <w:lang w:val="en-US"/>
+        </w:rPr>
+        <w:t>item</w:t>
+      </w:r>
+      <w:r>
+        <w:rPr>
+          <w:rFonts w:ascii="Times New Roman" w:hAnsi="Times New Roman" w:cs="Times New Roman"/>
+          <w:sz w:val="28"/>
+          <w:szCs w:val="28"/>
+        </w:rPr>
+        <w:t>.</w:t>
+      </w:r>
+      <w:proofErr w:type="spellStart"/>
+      <w:r>
+        <w:rPr>
+          <w:rFonts w:ascii="Times New Roman" w:hAnsi="Times New Roman" w:cs="Times New Roman"/>
+          <w:sz w:val="28"/>
+          <w:szCs w:val="28"/>
+          <w:lang w:val="en-US"/>
+        </w:rPr>
+        <w:t>ts</w:t>
+      </w:r>
+      <w:proofErr w:type="spellEnd"/>
+      <w:r>
+        <w:rPr>
+          <w:rFonts w:ascii="Times New Roman" w:hAnsi="Times New Roman" w:cs="Times New Roman"/>
+          <w:sz w:val="28"/>
+          <w:szCs w:val="28"/>
+        </w:rPr>
+        <w:t xml:space="preserve">, </w:t>
+      </w:r>
+      <w:r>
+        <w:rPr>
+          <w:rFonts w:ascii="Times New Roman" w:hAnsi="Times New Roman" w:cs="Times New Roman"/>
+          <w:sz w:val="28"/>
+          <w:szCs w:val="28"/>
+          <w:lang w:val="uk-UA"/>
+        </w:rPr>
+        <w:t xml:space="preserve">де було визначено клас </w:t>
+      </w:r>
+      <w:r>
+        <w:rPr>
+          <w:rFonts w:ascii="Times New Roman" w:hAnsi="Times New Roman" w:cs="Times New Roman"/>
+          <w:sz w:val="28"/>
+          <w:szCs w:val="28"/>
+          <w:lang w:val="en-US"/>
+        </w:rPr>
+        <w:t>Item</w:t>
+      </w:r>
+      <w:r>
+        <w:rPr>
+          <w:rFonts w:ascii="Times New Roman" w:hAnsi="Times New Roman" w:cs="Times New Roman"/>
+          <w:sz w:val="28"/>
+          <w:szCs w:val="28"/>
+        </w:rPr>
+        <w:t xml:space="preserve"> </w:t>
+      </w:r>
+      <w:r>
+        <w:rPr>
+          <w:rFonts w:ascii="Times New Roman" w:hAnsi="Times New Roman" w:cs="Times New Roman"/>
+          <w:sz w:val="28"/>
+          <w:szCs w:val="28"/>
+          <w:lang w:val="uk-UA"/>
+        </w:rPr>
+        <w:t>з відповідними полями. Він доступний до компонентів застосунку.</w:t>
+      </w:r>
+    </w:p>
+    <w:p>
+      <w:pPr>
+        <w:pStyle w:val="a7"/>
+        <w:numPr>
+          <w:ilvl w:val="0"/>
+          <w:numId w:val="3"/>
+        </w:numPr>
+        <w:spacing w:line="300" w:lineRule="auto"/>
+        <w:rPr>
+          <w:rFonts w:ascii="Times New Roman" w:hAnsi="Times New Roman" w:cs="Times New Roman"/>
+          <w:sz w:val="28"/>
+          <w:szCs w:val="28"/>
+          <w:lang w:val="uk-UA"/>
+        </w:rPr>
+      </w:pPr>
+      <w:r>
+        <w:rPr>
+          <w:rFonts w:ascii="Times New Roman" w:hAnsi="Times New Roman" w:cs="Times New Roman"/>
+          <w:sz w:val="28"/>
+          <w:szCs w:val="28"/>
+          <w:lang w:val="uk-UA"/>
+        </w:rPr>
+        <w:t xml:space="preserve">Компонент </w:t>
+      </w:r>
+      <w:r>
+        <w:rPr>
+          <w:rFonts w:ascii="Times New Roman" w:hAnsi="Times New Roman" w:cs="Times New Roman"/>
+          <w:sz w:val="28"/>
+          <w:szCs w:val="28"/>
+          <w:lang w:val="en-US"/>
+        </w:rPr>
+        <w:t>catalog</w:t>
+      </w:r>
+      <w:r>
+        <w:rPr>
+          <w:rFonts w:ascii="Times New Roman" w:hAnsi="Times New Roman" w:cs="Times New Roman"/>
+          <w:sz w:val="28"/>
+          <w:szCs w:val="28"/>
+        </w:rPr>
+        <w:t xml:space="preserve">. </w:t>
+      </w:r>
+      <w:r>
+        <w:rPr>
+          <w:rFonts w:ascii="Times New Roman" w:hAnsi="Times New Roman" w:cs="Times New Roman"/>
+          <w:sz w:val="28"/>
+          <w:szCs w:val="28"/>
+          <w:lang w:val="uk-UA"/>
+        </w:rPr>
+        <w:t>Тут реалізовано відображення товарів.</w:t>
+      </w:r>
+    </w:p>
+    <w:p>
+      <w:pPr>
+        <w:pStyle w:val="a7"/>
+        <w:numPr>
+          <w:ilvl w:val="0"/>
+          <w:numId w:val="3"/>
+        </w:numPr>
+        <w:spacing w:line="300" w:lineRule="auto"/>
+        <w:rPr>
+          <w:rFonts w:ascii="Times New Roman" w:hAnsi="Times New Roman" w:cs="Times New Roman"/>
+          <w:sz w:val="28"/>
+          <w:szCs w:val="28"/>
+          <w:lang w:val="uk-UA"/>
+        </w:rPr>
+      </w:pPr>
+      <w:r>
+        <w:rPr>
+          <w:rFonts w:ascii="Times New Roman" w:hAnsi="Times New Roman" w:cs="Times New Roman"/>
+          <w:sz w:val="28"/>
+          <w:szCs w:val="28"/>
+          <w:lang w:val="uk-UA"/>
+        </w:rPr>
+        <w:t>Відр</w:t>
+      </w:r>
+      <w:r>
+        <w:rPr>
+          <w:rFonts w:ascii="Times New Roman" w:hAnsi="Times New Roman" w:cs="Times New Roman"/>
+          <w:sz w:val="28"/>
+          <w:szCs w:val="28"/>
+          <w:lang w:val="uk-UA"/>
+        </w:rPr>
+        <w:t xml:space="preserve">едаговано шаблон головного модуля </w:t>
+      </w:r>
+      <w:r>
+        <w:rPr>
+          <w:rFonts w:ascii="Times New Roman" w:hAnsi="Times New Roman" w:cs="Times New Roman"/>
+          <w:sz w:val="28"/>
+          <w:szCs w:val="28"/>
+          <w:lang w:val="en-US"/>
+        </w:rPr>
+        <w:t>app</w:t>
+      </w:r>
+      <w:r>
+        <w:rPr>
+          <w:rFonts w:ascii="Times New Roman" w:hAnsi="Times New Roman" w:cs="Times New Roman"/>
+          <w:sz w:val="28"/>
+          <w:szCs w:val="28"/>
+        </w:rPr>
+        <w:t>.</w:t>
       </w:r>
     </w:p>
     <w:p>
@@ -1883,9 +2091,242 @@
             <w:sz w:val="28"/>
             <w:szCs w:val="28"/>
           </w:rPr>
-          <w:t>https://pavloseniv.github.io/angular-lab/</w:t>
+          <w:t>https://pavloseniv.github.io/seniv-pavlo-app/</w:t>
         </w:r>
       </w:hyperlink>
+      <w:r>
+        <w:rPr>
+          <w:rFonts w:ascii="Times New Roman" w:hAnsi="Times New Roman" w:cs="Times New Roman"/>
+          <w:sz w:val="28"/>
+          <w:szCs w:val="28"/>
+          <w:lang w:val="uk-UA"/>
+        </w:rPr>
+        <w:t>. Сам проект знаходиться</w:t>
+      </w:r>
+      <w:r>
+        <w:rPr>
+          <w:rFonts w:ascii="Times New Roman" w:hAnsi="Times New Roman" w:cs="Times New Roman"/>
+          <w:sz w:val="28"/>
+          <w:szCs w:val="28"/>
+        </w:rPr>
+        <w:t xml:space="preserve">: </w:t>
+      </w:r>
+      <w:hyperlink r:id="rId6" w:history="1">
+        <w:r>
+          <w:rPr>
+            <w:rStyle w:val="a8"/>
+            <w:rFonts w:ascii="Times New Roman" w:hAnsi="Times New Roman" w:cs="Times New Roman"/>
+            <w:sz w:val="28"/>
+            <w:szCs w:val="28"/>
+            <w:lang w:val="en-US"/>
+          </w:rPr>
+          <w:t>https</w:t>
+        </w:r>
+        <w:r>
+          <w:rPr>
+            <w:rStyle w:val="a8"/>
+            <w:rFonts w:ascii="Times New Roman" w:hAnsi="Times New Roman" w:cs="Times New Roman"/>
+            <w:sz w:val="28"/>
+            <w:szCs w:val="28"/>
+          </w:rPr>
+          <w:t>://</w:t>
+        </w:r>
+        <w:proofErr w:type="spellStart"/>
+        <w:r>
+          <w:rPr>
+            <w:rStyle w:val="a8"/>
+            <w:rFonts w:ascii="Times New Roman" w:hAnsi="Times New Roman" w:cs="Times New Roman"/>
+            <w:sz w:val="28"/>
+            <w:szCs w:val="28"/>
+            <w:lang w:val="en-US"/>
+          </w:rPr>
+          <w:t>github</w:t>
+        </w:r>
+        <w:proofErr w:type="spellEnd"/>
+        <w:r>
+          <w:rPr>
+            <w:rStyle w:val="a8"/>
+            <w:rFonts w:ascii="Times New Roman" w:hAnsi="Times New Roman" w:cs="Times New Roman"/>
+            <w:sz w:val="28"/>
+            <w:szCs w:val="28"/>
+          </w:rPr>
+          <w:t>.</w:t>
+        </w:r>
+        <w:r>
+          <w:rPr>
+            <w:rStyle w:val="a8"/>
+            <w:rFonts w:ascii="Times New Roman" w:hAnsi="Times New Roman" w:cs="Times New Roman"/>
+            <w:sz w:val="28"/>
+            <w:szCs w:val="28"/>
+            <w:lang w:val="en-US"/>
+          </w:rPr>
+          <w:t>com</w:t>
+        </w:r>
+        <w:r>
+          <w:rPr>
+            <w:rStyle w:val="a8"/>
+            <w:rFonts w:ascii="Times New Roman" w:hAnsi="Times New Roman" w:cs="Times New Roman"/>
+            <w:sz w:val="28"/>
+            <w:szCs w:val="28"/>
+          </w:rPr>
+          <w:t>/</w:t>
+        </w:r>
+        <w:proofErr w:type="spellStart"/>
+        <w:r>
+          <w:rPr>
+            <w:rStyle w:val="a8"/>
+            <w:rFonts w:ascii="Times New Roman" w:hAnsi="Times New Roman" w:cs="Times New Roman"/>
+            <w:sz w:val="28"/>
+            <w:szCs w:val="28"/>
+            <w:lang w:val="en-US"/>
+          </w:rPr>
+          <w:t>PavloSeniv</w:t>
+        </w:r>
+        <w:proofErr w:type="spellEnd"/>
+        <w:r>
+          <w:rPr>
+            <w:rStyle w:val="a8"/>
+            <w:rFonts w:ascii="Times New Roman" w:hAnsi="Times New Roman" w:cs="Times New Roman"/>
+            <w:sz w:val="28"/>
+            <w:szCs w:val="28"/>
+          </w:rPr>
+          <w:t>/</w:t>
+        </w:r>
+        <w:r>
+          <w:rPr>
+            <w:rStyle w:val="a8"/>
+            <w:rFonts w:ascii="Times New Roman" w:hAnsi="Times New Roman" w:cs="Times New Roman"/>
+            <w:sz w:val="28"/>
+            <w:szCs w:val="28"/>
+            <w:lang w:val="en-US"/>
+          </w:rPr>
+          <w:t>angular</w:t>
+        </w:r>
+        <w:r>
+          <w:rPr>
+            <w:rStyle w:val="a8"/>
+            <w:rFonts w:ascii="Times New Roman" w:hAnsi="Times New Roman" w:cs="Times New Roman"/>
+            <w:sz w:val="28"/>
+            <w:szCs w:val="28"/>
+          </w:rPr>
+          <w:t>-</w:t>
+        </w:r>
+        <w:r>
+          <w:rPr>
+            <w:rStyle w:val="a8"/>
+            <w:rFonts w:ascii="Times New Roman" w:hAnsi="Times New Roman" w:cs="Times New Roman"/>
+            <w:sz w:val="28"/>
+            <w:szCs w:val="28"/>
+            <w:lang w:val="en-US"/>
+          </w:rPr>
+          <w:t>lab</w:t>
+        </w:r>
+        <w:r>
+          <w:rPr>
+            <w:rStyle w:val="a8"/>
+            <w:rFonts w:ascii="Times New Roman" w:hAnsi="Times New Roman" w:cs="Times New Roman"/>
+            <w:sz w:val="28"/>
+            <w:szCs w:val="28"/>
+          </w:rPr>
+          <w:t>/</w:t>
+        </w:r>
+        <w:r>
+          <w:rPr>
+            <w:rStyle w:val="a8"/>
+            <w:rFonts w:ascii="Times New Roman" w:hAnsi="Times New Roman" w:cs="Times New Roman"/>
+            <w:sz w:val="28"/>
+            <w:szCs w:val="28"/>
+            <w:lang w:val="en-US"/>
+          </w:rPr>
+          <w:t>tree</w:t>
+        </w:r>
+        <w:r>
+          <w:rPr>
+            <w:rStyle w:val="a8"/>
+            <w:rFonts w:ascii="Times New Roman" w:hAnsi="Times New Roman" w:cs="Times New Roman"/>
+            <w:sz w:val="28"/>
+            <w:szCs w:val="28"/>
+          </w:rPr>
+          <w:t>/</w:t>
+        </w:r>
+        <w:r>
+          <w:rPr>
+            <w:rStyle w:val="a8"/>
+            <w:rFonts w:ascii="Times New Roman" w:hAnsi="Times New Roman" w:cs="Times New Roman"/>
+            <w:sz w:val="28"/>
+            <w:szCs w:val="28"/>
+            <w:lang w:val="en-US"/>
+          </w:rPr>
+          <w:t>main</w:t>
+        </w:r>
+        <w:r>
+          <w:rPr>
+            <w:rStyle w:val="a8"/>
+            <w:rFonts w:ascii="Times New Roman" w:hAnsi="Times New Roman" w:cs="Times New Roman"/>
+            <w:sz w:val="28"/>
+            <w:szCs w:val="28"/>
+          </w:rPr>
+          <w:t>/</w:t>
+        </w:r>
+        <w:proofErr w:type="spellStart"/>
+        <w:r>
+          <w:rPr>
+            <w:rStyle w:val="a8"/>
+            <w:rFonts w:ascii="Times New Roman" w:hAnsi="Times New Roman" w:cs="Times New Roman"/>
+            <w:sz w:val="28"/>
+            <w:szCs w:val="28"/>
+            <w:lang w:val="en-US"/>
+          </w:rPr>
+          <w:t>seniv</w:t>
+        </w:r>
+        <w:proofErr w:type="spellEnd"/>
+        <w:r>
+          <w:rPr>
+            <w:rStyle w:val="a8"/>
+            <w:rFonts w:ascii="Times New Roman" w:hAnsi="Times New Roman" w:cs="Times New Roman"/>
+            <w:sz w:val="28"/>
+            <w:szCs w:val="28"/>
+          </w:rPr>
+          <w:t>-</w:t>
+        </w:r>
+        <w:proofErr w:type="spellStart"/>
+        <w:r>
+          <w:rPr>
+            <w:rStyle w:val="a8"/>
+            <w:rFonts w:ascii="Times New Roman" w:hAnsi="Times New Roman" w:cs="Times New Roman"/>
+            <w:sz w:val="28"/>
+            <w:szCs w:val="28"/>
+            <w:lang w:val="en-US"/>
+          </w:rPr>
+          <w:t>pavlo</w:t>
+        </w:r>
+        <w:proofErr w:type="spellEnd"/>
+        <w:r>
+          <w:rPr>
+            <w:rStyle w:val="a8"/>
+            <w:rFonts w:ascii="Times New Roman" w:hAnsi="Times New Roman" w:cs="Times New Roman"/>
+            <w:sz w:val="28"/>
+            <w:szCs w:val="28"/>
+          </w:rPr>
+          <w:t>-</w:t>
+        </w:r>
+        <w:r>
+          <w:rPr>
+            <w:rStyle w:val="a8"/>
+            <w:rFonts w:ascii="Times New Roman" w:hAnsi="Times New Roman" w:cs="Times New Roman"/>
+            <w:sz w:val="28"/>
+            <w:szCs w:val="28"/>
+            <w:lang w:val="en-US"/>
+          </w:rPr>
+          <w:t>app</w:t>
+        </w:r>
+      </w:hyperlink>
+    </w:p>
+    <w:p>
+      <w:pPr>
+        <w:spacing w:after="160" w:line="300" w:lineRule="auto"/>
+        <w:ind w:firstLine="464"/>
+      </w:pPr>
     </w:p>
     <w:p>
       <w:pPr>
@@ -2175,15 +2616,6 @@
   </w:num>
   <w:num w:numId="3">
     <w:abstractNumId w:val="1"/>
-    <w:lvlOverride w:ilvl="0"/>
-    <w:lvlOverride w:ilvl="1"/>
-    <w:lvlOverride w:ilvl="2"/>
-    <w:lvlOverride w:ilvl="3"/>
-    <w:lvlOverride w:ilvl="4"/>
-    <w:lvlOverride w:ilvl="5"/>
-    <w:lvlOverride w:ilvl="6"/>
-    <w:lvlOverride w:ilvl="7"/>
-    <w:lvlOverride w:ilvl="8"/>
   </w:num>
 </w:numbering>
 </file>
@@ -2640,6 +3072,7 @@
   <w:style w:type="character" w:default="1" w:styleId="a0">
     <w:name w:val="Default Paragraph Font"/>
     <w:uiPriority w:val="1"/>
+    <w:semiHidden/>
     <w:unhideWhenUsed/>
   </w:style>
   <w:style w:type="table" w:default="1" w:styleId="a1">

</xml_diff>